<commit_message>
se2 cheatsheet: adjust smells
change refactoring pattern numbers for solution sprawl & shotgun surgery
</commit_message>
<xml_diff>
--- a/se2/Spickzettel.docx
+++ b/se2/Spickzettel.docx
@@ -5607,8 +5607,6 @@
         </w:rPr>
         <w:t>wie</w:t>
       </w:r>
-      <w:bookmarkStart w:id="0" w:name="_GoBack"/>
-      <w:bookmarkEnd w:id="0"/>
       <w:r>
         <w:rPr>
           <w:lang w:val="de-CH"/>
@@ -13367,11 +13365,20 @@
       </w:r>
       <w:proofErr w:type="gramStart"/>
       <w:r>
+        <w:rPr>
+          <w:i/>
+        </w:rPr>
         <w:t>next(</w:t>
       </w:r>
       <w:proofErr w:type="gramEnd"/>
       <w:r>
-        <w:t xml:space="preserve">) </w:t>
+        <w:rPr>
+          <w:i/>
+        </w:rPr>
+        <w:t>)</w:t>
+      </w:r>
+      <w:r>
+        <w:t xml:space="preserve"> </w:t>
       </w:r>
       <w:proofErr w:type="spellStart"/>
       <w:r>
@@ -13381,6 +13388,8 @@
       <w:r>
         <w:t xml:space="preserve"> </w:t>
       </w:r>
+      <w:bookmarkStart w:id="0" w:name="_GoBack"/>
+      <w:bookmarkEnd w:id="0"/>
       <w:r>
         <w:rPr>
           <w:i/>
@@ -13429,13 +13438,7 @@
         <w:rPr>
           <w:lang w:val="de-CH"/>
         </w:rPr>
-        <w:t xml:space="preserve">14, </w:t>
-      </w:r>
-      <w:r>
-        <w:rPr>
-          <w:lang w:val="de-CH"/>
-        </w:rPr>
-        <w:t>15, 16</w:t>
+        <w:t>14</w:t>
       </w:r>
       <w:r>
         <w:rPr>
@@ -13499,6 +13502,12 @@
           <w:lang w:val="de-CH"/>
         </w:rPr>
         <w:t xml:space="preserve"> </w:t>
+      </w:r>
+      <w:r>
+        <w:rPr>
+          <w:lang w:val="de-CH"/>
+        </w:rPr>
+        <w:t>(15, 16)</w:t>
       </w:r>
     </w:p>
     <w:p>

</xml_diff>